<commit_message>
Work on typeahead for Search Box
</commit_message>
<xml_diff>
--- a/tests/Test Script.docx
+++ b/tests/Test Script.docx
@@ -230,7 +230,15 @@
         <w:pStyle w:val="TestStep"/>
       </w:pPr>
       <w:r>
-        <w:t xml:space="preserve">Change the language toggle from Espanol to English. </w:t>
+        <w:t xml:space="preserve">Change the language toggle from </w:t>
+      </w:r>
+      <w:proofErr w:type="spellStart"/>
+      <w:r>
+        <w:t>Espanol</w:t>
+      </w:r>
+      <w:proofErr w:type="spellEnd"/>
+      <w:r>
+        <w:t xml:space="preserve"> to English. </w:t>
       </w:r>
     </w:p>
     <w:p>
@@ -286,10 +294,7 @@
         <w:pStyle w:val="VerificationStep"/>
       </w:pPr>
       <w:r>
-        <w:t>Verify that yo</w:t>
-      </w:r>
-      <w:r>
-        <w:t>u are taken to the user account</w:t>
+        <w:t>Verify that you are taken to the user account</w:t>
       </w:r>
     </w:p>
     <w:p>
@@ -438,15 +443,28 @@
         <w:pStyle w:val="TestStep"/>
       </w:pPr>
       <w:r>
-        <w:t>Click eBooks &amp; eAudio</w:t>
-      </w:r>
+        <w:t xml:space="preserve">Click eBooks &amp; </w:t>
+      </w:r>
+      <w:proofErr w:type="spellStart"/>
+      <w:r>
+        <w:t>eAudio</w:t>
+      </w:r>
+      <w:proofErr w:type="spellEnd"/>
     </w:p>
     <w:p>
       <w:pPr>
         <w:pStyle w:val="VerificationStep"/>
       </w:pPr>
       <w:r>
-        <w:t>Make sure that help for using eBooks and eAudio is displayed in a popup window</w:t>
+        <w:t xml:space="preserve">Make sure that help for using eBooks and </w:t>
+      </w:r>
+      <w:proofErr w:type="spellStart"/>
+      <w:r>
+        <w:t>eAudio</w:t>
+      </w:r>
+      <w:proofErr w:type="spellEnd"/>
+      <w:r>
+        <w:t xml:space="preserve"> is displayed in a popup window</w:t>
       </w:r>
     </w:p>
     <w:p>
@@ -545,10 +563,7 @@
         <w:pStyle w:val="Heading3"/>
       </w:pPr>
       <w:r>
-        <w:t>List Widgets</w:t>
-      </w:r>
-      <w:r>
-        <w:t xml:space="preserve"> </w:t>
+        <w:t xml:space="preserve">List Widgets </w:t>
       </w:r>
     </w:p>
     <w:p>
@@ -642,56 +657,98 @@
       <w:r>
         <w:t xml:space="preserve">DB Maintenance – </w:t>
       </w:r>
+      <w:proofErr w:type="spellStart"/>
       <w:r>
         <w:t>EContent</w:t>
       </w:r>
+      <w:proofErr w:type="spellEnd"/>
     </w:p>
     <w:p>
       <w:pPr>
         <w:pStyle w:val="Heading3"/>
       </w:pPr>
-      <w:r>
-        <w:t>Cron Log</w:t>
+      <w:proofErr w:type="spellStart"/>
+      <w:r>
+        <w:t>Cron</w:t>
+      </w:r>
+      <w:proofErr w:type="spellEnd"/>
+      <w:r>
+        <w:t xml:space="preserve"> Log</w:t>
       </w:r>
     </w:p>
     <w:p>
       <w:pPr>
         <w:pStyle w:val="Heading3"/>
       </w:pPr>
-      <w:r>
-        <w:t>Reindex Log</w:t>
+      <w:proofErr w:type="spellStart"/>
+      <w:r>
+        <w:t>Reindex</w:t>
+      </w:r>
+      <w:proofErr w:type="spellEnd"/>
+      <w:r>
+        <w:t xml:space="preserve"> Log</w:t>
       </w:r>
     </w:p>
     <w:p>
       <w:pPr>
         <w:pStyle w:val="Heading3"/>
       </w:pPr>
-      <w:r>
-        <w:t>OverDrive Extract Log</w:t>
-      </w:r>
-    </w:p>
-    <w:p>
-      <w:pPr>
-        <w:pStyle w:val="Heading2"/>
-      </w:pPr>
+      <w:proofErr w:type="spellStart"/>
+      <w:r>
+        <w:t>OverDrive</w:t>
+      </w:r>
+      <w:proofErr w:type="spellEnd"/>
+      <w:r>
+        <w:t xml:space="preserve"> Extract Log</w:t>
+      </w:r>
+    </w:p>
+    <w:p>
+      <w:pPr>
+        <w:pStyle w:val="Heading2"/>
+      </w:pPr>
+      <w:proofErr w:type="spellStart"/>
+      <w:proofErr w:type="gramStart"/>
       <w:r>
         <w:t>eContent</w:t>
       </w:r>
+      <w:proofErr w:type="spellEnd"/>
+      <w:proofErr w:type="gramEnd"/>
     </w:p>
     <w:p>
       <w:pPr>
         <w:pStyle w:val="Heading3"/>
       </w:pPr>
       <w:r>
-        <w:t>Attach EContent to Records</w:t>
+        <w:t xml:space="preserve">Attach </w:t>
+      </w:r>
+      <w:proofErr w:type="spellStart"/>
+      <w:r>
+        <w:t>EContent</w:t>
+      </w:r>
+      <w:proofErr w:type="spellEnd"/>
+      <w:r>
+        <w:t xml:space="preserve"> to Records</w:t>
       </w:r>
     </w:p>
     <w:p>
       <w:pPr>
         <w:pStyle w:val="Heading3"/>
       </w:pPr>
-      <w:r>
-        <w:t>EContent Attachement Log</w:t>
+      <w:proofErr w:type="spellStart"/>
+      <w:r>
+        <w:t>EContent</w:t>
+      </w:r>
+      <w:proofErr w:type="spellEnd"/>
+      <w:r>
+        <w:t xml:space="preserve"> </w:t>
+      </w:r>
+      <w:proofErr w:type="spellStart"/>
+      <w:r>
+        <w:t>Attachement</w:t>
+      </w:r>
+      <w:proofErr w:type="spellEnd"/>
+      <w:r>
+        <w:t xml:space="preserve"> Log</w:t>
       </w:r>
     </w:p>
     <w:p>
@@ -714,8 +771,15 @@
       <w:pPr>
         <w:pStyle w:val="Heading1"/>
       </w:pPr>
-      <w:r>
-        <w:t>eContent Reports</w:t>
+      <w:proofErr w:type="spellStart"/>
+      <w:proofErr w:type="gramStart"/>
+      <w:r>
+        <w:t>eContent</w:t>
+      </w:r>
+      <w:proofErr w:type="spellEnd"/>
+      <w:proofErr w:type="gramEnd"/>
+      <w:r>
+        <w:t xml:space="preserve"> Reports</w:t>
       </w:r>
     </w:p>
     <w:p>
@@ -746,9 +810,19 @@
       <w:pPr>
         <w:pStyle w:val="Heading2"/>
       </w:pPr>
-      <w:r>
-        <w:t>Itemless eContent</w:t>
-      </w:r>
+      <w:proofErr w:type="spellStart"/>
+      <w:r>
+        <w:t>Itemless</w:t>
+      </w:r>
+      <w:proofErr w:type="spellEnd"/>
+      <w:r>
+        <w:t xml:space="preserve"> </w:t>
+      </w:r>
+      <w:proofErr w:type="spellStart"/>
+      <w:r>
+        <w:t>eContent</w:t>
+      </w:r>
+      <w:proofErr w:type="spellEnd"/>
     </w:p>
     <w:p>
       <w:pPr>
@@ -779,228 +853,311 @@
         <w:pStyle w:val="Heading2"/>
       </w:pPr>
       <w:r>
-        <w:t>Archived eContent</w:t>
-      </w:r>
-    </w:p>
-    <w:p>
-      <w:pPr>
-        <w:pStyle w:val="Heading2"/>
-      </w:pPr>
-      <w:r>
-        <w:t>Deleted eContent</w:t>
-      </w:r>
-    </w:p>
-    <w:p>
-      <w:pPr>
-        <w:pStyle w:val="Heading2"/>
-      </w:pPr>
-      <w:r>
-        <w:t>eContent Import Summary</w:t>
-      </w:r>
-    </w:p>
-    <w:p>
-      <w:pPr>
-        <w:pStyle w:val="Heading2"/>
-      </w:pPr>
+        <w:t xml:space="preserve">Archived </w:t>
+      </w:r>
+      <w:proofErr w:type="spellStart"/>
+      <w:r>
+        <w:t>eContent</w:t>
+      </w:r>
+      <w:proofErr w:type="spellEnd"/>
+    </w:p>
+    <w:p>
+      <w:pPr>
+        <w:pStyle w:val="Heading2"/>
+      </w:pPr>
+      <w:r>
+        <w:t xml:space="preserve">Deleted </w:t>
+      </w:r>
+      <w:proofErr w:type="spellStart"/>
+      <w:r>
+        <w:t>eContent</w:t>
+      </w:r>
+      <w:proofErr w:type="spellEnd"/>
+    </w:p>
+    <w:p>
+      <w:pPr>
+        <w:pStyle w:val="Heading2"/>
+      </w:pPr>
+      <w:proofErr w:type="spellStart"/>
+      <w:proofErr w:type="gramStart"/>
+      <w:r>
+        <w:t>eContent</w:t>
+      </w:r>
+      <w:proofErr w:type="spellEnd"/>
+      <w:proofErr w:type="gramEnd"/>
+      <w:r>
+        <w:t xml:space="preserve"> Import Summary</w:t>
+      </w:r>
+    </w:p>
+    <w:p>
+      <w:pPr>
+        <w:pStyle w:val="Heading2"/>
+      </w:pPr>
+      <w:proofErr w:type="spellStart"/>
+      <w:proofErr w:type="gramStart"/>
       <w:r>
         <w:lastRenderedPageBreak/>
-        <w:t>eContent Import Details</w:t>
+        <w:t>eContent</w:t>
+      </w:r>
+      <w:proofErr w:type="spellEnd"/>
+      <w:proofErr w:type="gramEnd"/>
+      <w:r>
+        <w:t xml:space="preserve"> Import Details</w:t>
+      </w:r>
+    </w:p>
+    <w:p>
+      <w:pPr>
+        <w:pStyle w:val="Heading1"/>
+      </w:pPr>
+      <w:r>
+        <w:t>Editorial Reviews</w:t>
+      </w:r>
+    </w:p>
+    <w:p>
+      <w:pPr>
+        <w:pStyle w:val="Heading2"/>
+      </w:pPr>
+      <w:r>
+        <w:t>New Review</w:t>
+      </w:r>
+    </w:p>
+    <w:p>
+      <w:pPr>
+        <w:pStyle w:val="Heading2"/>
+      </w:pPr>
+      <w:r>
+        <w:t>Search Existing Reviews</w:t>
+      </w:r>
+    </w:p>
+    <w:p>
+      <w:pPr>
+        <w:pStyle w:val="Heading1"/>
+      </w:pPr>
+      <w:r>
+        <w:t>Genealogy</w:t>
+      </w:r>
+    </w:p>
+    <w:p>
+      <w:pPr>
+        <w:pStyle w:val="Heading2"/>
+      </w:pPr>
+      <w:r>
+        <w:t>Import</w:t>
+      </w:r>
+      <w:r>
+        <w:t xml:space="preserve"> Information</w:t>
+      </w:r>
+    </w:p>
+    <w:p>
+      <w:pPr>
+        <w:pStyle w:val="Heading2"/>
+      </w:pPr>
+      <w:r>
+        <w:t>Fix Dates</w:t>
+      </w:r>
+    </w:p>
+    <w:p>
+      <w:pPr>
+        <w:pStyle w:val="Heading2"/>
+      </w:pPr>
+      <w:proofErr w:type="spellStart"/>
+      <w:r>
+        <w:t>Reindex</w:t>
+      </w:r>
+      <w:proofErr w:type="spellEnd"/>
+    </w:p>
+    <w:p/>
+    <w:p>
+      <w:pPr>
+        <w:pStyle w:val="Heading1"/>
+      </w:pPr>
+      <w:r>
+        <w:t>Help</w:t>
+      </w:r>
+    </w:p>
+    <w:p/>
+    <w:p>
+      <w:pPr>
+        <w:pStyle w:val="Heading1"/>
+      </w:pPr>
+      <w:r>
+        <w:t>Materials Requests</w:t>
+      </w:r>
+    </w:p>
+    <w:p>
+      <w:pPr>
+        <w:pStyle w:val="Heading2"/>
+      </w:pPr>
+      <w:r>
+        <w:t>Manage Requests</w:t>
+      </w:r>
+    </w:p>
+    <w:p>
+      <w:pPr>
+        <w:pStyle w:val="Heading2"/>
+      </w:pPr>
+      <w:r>
+        <w:t>Summary Report</w:t>
+      </w:r>
+    </w:p>
+    <w:p>
+      <w:pPr>
+        <w:pStyle w:val="Heading2"/>
+      </w:pPr>
+      <w:r>
+        <w:t xml:space="preserve">Report </w:t>
+      </w:r>
+      <w:proofErr w:type="gramStart"/>
+      <w:r>
+        <w:t>By</w:t>
+      </w:r>
+      <w:proofErr w:type="gramEnd"/>
+      <w:r>
+        <w:t xml:space="preserve"> User</w:t>
+      </w:r>
+    </w:p>
+    <w:p>
+      <w:pPr>
+        <w:pStyle w:val="Heading2"/>
+      </w:pPr>
+      <w:r>
+        <w:t>Manage Statuses</w:t>
+      </w:r>
+    </w:p>
+    <w:p/>
+    <w:p>
+      <w:pPr>
+        <w:pStyle w:val="Heading1"/>
+      </w:pPr>
+      <w:r>
+        <w:lastRenderedPageBreak/>
+        <w:t>Reports</w:t>
+      </w:r>
+    </w:p>
+    <w:p>
+      <w:pPr>
+        <w:pStyle w:val="Heading2"/>
+      </w:pPr>
+      <w:r>
+        <w:t>Dashboard</w:t>
+      </w:r>
+    </w:p>
+    <w:p>
+      <w:pPr>
+        <w:pStyle w:val="Heading2"/>
+      </w:pPr>
+      <w:r>
+        <w:t>Searches</w:t>
+      </w:r>
+    </w:p>
+    <w:p>
+      <w:pPr>
+        <w:pStyle w:val="Heading2"/>
+      </w:pPr>
+      <w:r>
+        <w:t>Page Views</w:t>
+      </w:r>
+    </w:p>
+    <w:p>
+      <w:pPr>
+        <w:pStyle w:val="Heading2"/>
+      </w:pPr>
+      <w:r>
+        <w:t>ILS Integration</w:t>
+      </w:r>
+    </w:p>
+    <w:p>
+      <w:pPr>
+        <w:pStyle w:val="Heading2"/>
+      </w:pPr>
+      <w:r>
+        <w:t>Purchase Tracking</w:t>
+      </w:r>
+    </w:p>
+    <w:p>
+      <w:pPr>
+        <w:pStyle w:val="Heading2"/>
+      </w:pPr>
+      <w:r>
+        <w:t>External Link Tracking</w:t>
+      </w:r>
+    </w:p>
+    <w:p>
+      <w:pPr>
+        <w:pStyle w:val="Heading1"/>
+      </w:pPr>
+      <w:r>
+        <w:t>Searching</w:t>
+      </w:r>
+    </w:p>
+    <w:p>
+      <w:pPr>
+        <w:pStyle w:val="Heading2"/>
+      </w:pPr>
+      <w:r>
+        <w:t>Advanced</w:t>
+      </w:r>
+    </w:p>
+    <w:p/>
+    <w:p>
+      <w:pPr>
+        <w:pStyle w:val="Heading2"/>
+      </w:pPr>
+      <w:r>
+        <w:t>Autocomplete</w:t>
+      </w:r>
+    </w:p>
+    <w:p>
+      <w:pPr>
+        <w:pStyle w:val="TestStep"/>
+      </w:pPr>
+      <w:r>
+        <w:t>Open to home page</w:t>
+      </w:r>
+    </w:p>
+    <w:p>
+      <w:pPr>
+        <w:pStyle w:val="TestStep"/>
+      </w:pPr>
+      <w:r>
+        <w:t>Enter Harry Potter as search term</w:t>
+      </w:r>
+    </w:p>
+    <w:p>
+      <w:pPr>
+        <w:pStyle w:val="VerificationStep"/>
+      </w:pPr>
+      <w:r>
+        <w:t xml:space="preserve">Verify that up to 20 search terms are displayed related to Harry Potter (different books, including author, </w:t>
+      </w:r>
+      <w:proofErr w:type="spellStart"/>
+      <w:r>
+        <w:t>etc</w:t>
+      </w:r>
+      <w:proofErr w:type="spellEnd"/>
+      <w:r>
+        <w:t xml:space="preserve">).  </w:t>
+      </w:r>
+    </w:p>
+    <w:p>
+      <w:pPr>
+        <w:pStyle w:val="VerificationStep"/>
+      </w:pPr>
+      <w:r>
+        <w:t>Verify that searches are displayed within 1 second of typing finishing</w:t>
       </w:r>
       <w:bookmarkStart w:id="0" w:name="_GoBack"/>
       <w:bookmarkEnd w:id="0"/>
     </w:p>
     <w:p>
       <w:pPr>
-        <w:pStyle w:val="Heading1"/>
-      </w:pPr>
-      <w:r>
-        <w:t>Editorial Reviews</w:t>
-      </w:r>
-    </w:p>
-    <w:p>
-      <w:pPr>
-        <w:pStyle w:val="Heading2"/>
-      </w:pPr>
-      <w:r>
-        <w:t>New Review</w:t>
-      </w:r>
-    </w:p>
-    <w:p>
-      <w:pPr>
-        <w:pStyle w:val="Heading2"/>
-      </w:pPr>
-      <w:r>
-        <w:t>Search Existing Reviews</w:t>
-      </w:r>
-    </w:p>
-    <w:p>
-      <w:pPr>
-        <w:pStyle w:val="Heading1"/>
-      </w:pPr>
-      <w:r>
-        <w:t>Genealogy</w:t>
-      </w:r>
-    </w:p>
-    <w:p>
-      <w:pPr>
-        <w:pStyle w:val="Heading2"/>
-      </w:pPr>
-      <w:r>
-        <w:t>Import</w:t>
-      </w:r>
-      <w:r>
-        <w:t xml:space="preserve"> Information</w:t>
-      </w:r>
-    </w:p>
-    <w:p>
-      <w:pPr>
-        <w:pStyle w:val="Heading2"/>
-      </w:pPr>
-      <w:r>
-        <w:t>Fix Dates</w:t>
-      </w:r>
-    </w:p>
-    <w:p>
-      <w:pPr>
-        <w:pStyle w:val="Heading2"/>
-      </w:pPr>
-      <w:r>
-        <w:t>Reindex</w:t>
+        <w:pStyle w:val="Heading2"/>
+      </w:pPr>
+      <w:r>
+        <w:t>Basic</w:t>
       </w:r>
     </w:p>
     <w:p/>
-    <w:p>
-      <w:pPr>
-        <w:pStyle w:val="Heading1"/>
-      </w:pPr>
-      <w:r>
-        <w:t>Help</w:t>
-      </w:r>
-    </w:p>
-    <w:p/>
-    <w:p>
-      <w:pPr>
-        <w:pStyle w:val="Heading1"/>
-      </w:pPr>
-      <w:r>
-        <w:t>Materials Requests</w:t>
-      </w:r>
-    </w:p>
-    <w:p>
-      <w:pPr>
-        <w:pStyle w:val="Heading2"/>
-      </w:pPr>
-      <w:r>
-        <w:t>Manage Requests</w:t>
-      </w:r>
-    </w:p>
-    <w:p>
-      <w:pPr>
-        <w:pStyle w:val="Heading2"/>
-      </w:pPr>
-      <w:r>
-        <w:t>Summary Report</w:t>
-      </w:r>
-    </w:p>
-    <w:p>
-      <w:pPr>
-        <w:pStyle w:val="Heading2"/>
-      </w:pPr>
-      <w:r>
-        <w:t>Report By User</w:t>
-      </w:r>
-    </w:p>
-    <w:p>
-      <w:pPr>
-        <w:pStyle w:val="Heading2"/>
-      </w:pPr>
-      <w:r>
-        <w:t>Manage Statuses</w:t>
-      </w:r>
-    </w:p>
-    <w:p/>
-    <w:p>
-      <w:pPr>
-        <w:pStyle w:val="Heading1"/>
-      </w:pPr>
-      <w:r>
-        <w:lastRenderedPageBreak/>
-        <w:t>Reports</w:t>
-      </w:r>
-    </w:p>
-    <w:p>
-      <w:pPr>
-        <w:pStyle w:val="Heading2"/>
-      </w:pPr>
-      <w:r>
-        <w:t>Dashboard</w:t>
-      </w:r>
-    </w:p>
-    <w:p>
-      <w:pPr>
-        <w:pStyle w:val="Heading2"/>
-      </w:pPr>
-      <w:r>
-        <w:t>Searches</w:t>
-      </w:r>
-    </w:p>
-    <w:p>
-      <w:pPr>
-        <w:pStyle w:val="Heading2"/>
-      </w:pPr>
-      <w:r>
-        <w:t>Page Views</w:t>
-      </w:r>
-    </w:p>
-    <w:p>
-      <w:pPr>
-        <w:pStyle w:val="Heading2"/>
-      </w:pPr>
-      <w:r>
-        <w:t>ILS Integration</w:t>
-      </w:r>
-    </w:p>
-    <w:p>
-      <w:pPr>
-        <w:pStyle w:val="Heading2"/>
-      </w:pPr>
-      <w:r>
-        <w:t>Purchase Tracking</w:t>
-      </w:r>
-    </w:p>
-    <w:p>
-      <w:pPr>
-        <w:pStyle w:val="Heading2"/>
-      </w:pPr>
-      <w:r>
-        <w:t>External Link Tracking</w:t>
-      </w:r>
-    </w:p>
-    <w:p>
-      <w:pPr>
-        <w:pStyle w:val="Heading1"/>
-      </w:pPr>
-      <w:r>
-        <w:t>Searching</w:t>
-      </w:r>
-    </w:p>
-    <w:p>
-      <w:pPr>
-        <w:pStyle w:val="Heading2"/>
-      </w:pPr>
-      <w:r>
-        <w:t>Advanced</w:t>
-      </w:r>
-    </w:p>
-    <w:p/>
-    <w:p>
-      <w:pPr>
-        <w:pStyle w:val="Heading2"/>
-      </w:pPr>
-      <w:r>
-        <w:t>Basic</w:t>
-      </w:r>
-    </w:p>
     <w:p/>
     <w:p>
       <w:pPr>

</xml_diff>

<commit_message>
Fixes to author page to be responsive Load Wikipedia data using AJAX Make full records responsive (initial pass) Make list show as responsive within search results Fix showing review form for print and econtent titles
</commit_message>
<xml_diff>
--- a/tests/Test Script.docx
+++ b/tests/Test Script.docx
@@ -756,6 +756,266 @@
         <w:pStyle w:val="Heading1"/>
       </w:pPr>
       <w:r>
+        <w:t xml:space="preserve">Author </w:t>
+      </w:r>
+    </w:p>
+    <w:p>
+      <w:pPr>
+        <w:pStyle w:val="Heading2"/>
+      </w:pPr>
+      <w:r>
+        <w:t>Home Page</w:t>
+      </w:r>
+    </w:p>
+    <w:p>
+      <w:pPr>
+        <w:pStyle w:val="TestStep"/>
+      </w:pPr>
+      <w:r>
+        <w:t xml:space="preserve">Search for </w:t>
+      </w:r>
+      <w:proofErr w:type="spellStart"/>
+      <w:r>
+        <w:t>Cussler</w:t>
+      </w:r>
+      <w:proofErr w:type="spellEnd"/>
+      <w:r>
+        <w:t>, Clive by Author</w:t>
+      </w:r>
+    </w:p>
+    <w:p>
+      <w:pPr>
+        <w:pStyle w:val="VerificationStep"/>
+      </w:pPr>
+      <w:r>
+        <w:t xml:space="preserve">Verify that search Results show “Author Results for </w:t>
+      </w:r>
+      <w:proofErr w:type="spellStart"/>
+      <w:r>
+        <w:t>Cussler</w:t>
+      </w:r>
+      <w:proofErr w:type="spellEnd"/>
+      <w:r>
+        <w:t xml:space="preserve">, Clive” with a link to </w:t>
+      </w:r>
+      <w:proofErr w:type="spellStart"/>
+      <w:r>
+        <w:t>Cussler</w:t>
+      </w:r>
+      <w:proofErr w:type="spellEnd"/>
+      <w:r>
+        <w:t xml:space="preserve">, Clive. </w:t>
+      </w:r>
+    </w:p>
+    <w:p>
+      <w:pPr>
+        <w:pStyle w:val="TestStep"/>
+      </w:pPr>
+      <w:r>
+        <w:t xml:space="preserve">Click on the link to </w:t>
+      </w:r>
+      <w:proofErr w:type="spellStart"/>
+      <w:r>
+        <w:t>Cussler</w:t>
+      </w:r>
+      <w:proofErr w:type="spellEnd"/>
+      <w:r>
+        <w:t>, Clive</w:t>
+      </w:r>
+    </w:p>
+    <w:p>
+      <w:pPr>
+        <w:pStyle w:val="VerificationStep"/>
+      </w:pPr>
+      <w:r>
+        <w:t xml:space="preserve">Verify that a new page comes up with a title of Clive </w:t>
+      </w:r>
+      <w:proofErr w:type="spellStart"/>
+      <w:r>
+        <w:t>Cussler</w:t>
+      </w:r>
+      <w:proofErr w:type="spellEnd"/>
+    </w:p>
+    <w:p>
+      <w:pPr>
+        <w:pStyle w:val="VerificationStep"/>
+      </w:pPr>
+      <w:r>
+        <w:t xml:space="preserve">Verify that Wikipedia information is displayed.  </w:t>
+      </w:r>
+    </w:p>
+    <w:p>
+      <w:pPr>
+        <w:pStyle w:val="VerificationStep"/>
+      </w:pPr>
+      <w:r>
+        <w:t>Verify that Wikipedia data is loaded asynchronously via AJAX.</w:t>
+      </w:r>
+    </w:p>
+    <w:p>
+      <w:pPr>
+        <w:pStyle w:val="VerificationStep"/>
+      </w:pPr>
+      <w:r>
+        <w:t xml:space="preserve">Verify that a list of all titles written by Clive </w:t>
+      </w:r>
+      <w:proofErr w:type="spellStart"/>
+      <w:r>
+        <w:t>Cussler</w:t>
+      </w:r>
+      <w:proofErr w:type="spellEnd"/>
+      <w:r>
+        <w:t xml:space="preserve"> are shown under the Wikipedia data in the same format as regular search results. </w:t>
+      </w:r>
+    </w:p>
+    <w:p>
+      <w:pPr>
+        <w:pStyle w:val="TestStep"/>
+      </w:pPr>
+      <w:r>
+        <w:t>Click one of the links within the Wikipedia data</w:t>
+      </w:r>
+    </w:p>
+    <w:p>
+      <w:pPr>
+        <w:pStyle w:val="VerificationStep"/>
+      </w:pPr>
+      <w:r>
+        <w:t xml:space="preserve">Verify that a new search is started within VuFind based on the term clicked. </w:t>
+      </w:r>
+    </w:p>
+    <w:p>
+      <w:pPr>
+        <w:pStyle w:val="TestStep"/>
+      </w:pPr>
+      <w:r>
+        <w:t>Go back to the author page</w:t>
+      </w:r>
+    </w:p>
+    <w:p>
+      <w:pPr>
+        <w:pStyle w:val="TestStep"/>
+      </w:pPr>
+      <w:r>
+        <w:t xml:space="preserve">Click on the </w:t>
+      </w:r>
+      <w:proofErr w:type="gramStart"/>
+      <w:r>
+        <w:t>Provided</w:t>
+      </w:r>
+      <w:proofErr w:type="gramEnd"/>
+      <w:r>
+        <w:t xml:space="preserve"> by Wikipedia link</w:t>
+      </w:r>
+    </w:p>
+    <w:p>
+      <w:pPr>
+        <w:pStyle w:val="VerificationStep"/>
+      </w:pPr>
+      <w:r>
+        <w:t xml:space="preserve">Verify a new window is opened with the source Wikipedia article for Clive </w:t>
+      </w:r>
+      <w:proofErr w:type="spellStart"/>
+      <w:r>
+        <w:t>Cussler</w:t>
+      </w:r>
+      <w:proofErr w:type="spellEnd"/>
+    </w:p>
+    <w:p>
+      <w:pPr>
+        <w:pStyle w:val="TestStep"/>
+      </w:pPr>
+      <w:r>
+        <w:t>Close the Wikipedia window</w:t>
+      </w:r>
+    </w:p>
+    <w:p>
+      <w:pPr>
+        <w:pStyle w:val="Heading2"/>
+      </w:pPr>
+      <w:r>
+        <w:t>Search</w:t>
+      </w:r>
+    </w:p>
+    <w:p>
+      <w:pPr>
+        <w:pStyle w:val="TestStep"/>
+      </w:pPr>
+      <w:r>
+        <w:t xml:space="preserve">Search for “m*” by author.  </w:t>
+      </w:r>
+    </w:p>
+    <w:p>
+      <w:pPr>
+        <w:pStyle w:val="VerificationStep"/>
+      </w:pPr>
+      <w:r>
+        <w:t xml:space="preserve">Verify that </w:t>
+      </w:r>
+      <w:r>
+        <w:t xml:space="preserve">a list of 10 authors are shown with a see all link below them. </w:t>
+      </w:r>
+    </w:p>
+    <w:p>
+      <w:pPr>
+        <w:pStyle w:val="TestStep"/>
+      </w:pPr>
+      <w:r>
+        <w:t>Click the see all link</w:t>
+      </w:r>
+    </w:p>
+    <w:p>
+      <w:pPr>
+        <w:pStyle w:val="VerificationStep"/>
+      </w:pPr>
+      <w:r>
+        <w:lastRenderedPageBreak/>
+        <w:t xml:space="preserve">Verify that </w:t>
+      </w:r>
+      <w:r>
+        <w:t xml:space="preserve">authors are displayed 1 per line with a count for the number of titles by that author </w:t>
+      </w:r>
+      <w:proofErr w:type="spellStart"/>
+      <w:r>
+        <w:t>inline</w:t>
+      </w:r>
+      <w:proofErr w:type="spellEnd"/>
+      <w:r>
+        <w:t xml:space="preserve"> with the search results. </w:t>
+      </w:r>
+    </w:p>
+    <w:p>
+      <w:pPr>
+        <w:pStyle w:val="VerificationStep"/>
+      </w:pPr>
+      <w:r>
+        <w:t>Verify you can sort authors by Number of Titles and Alphabetically</w:t>
+      </w:r>
+    </w:p>
+    <w:p>
+      <w:pPr>
+        <w:pStyle w:val="VerificationStep"/>
+      </w:pPr>
+      <w:r>
+        <w:t>Verify that sorting by Number of Titles</w:t>
+      </w:r>
+      <w:bookmarkStart w:id="0" w:name="_GoBack"/>
+      <w:bookmarkEnd w:id="0"/>
+      <w:r>
+        <w:t xml:space="preserve"> is the default sort</w:t>
+      </w:r>
+    </w:p>
+    <w:p>
+      <w:pPr>
+        <w:pStyle w:val="TestStep"/>
+      </w:pPr>
+    </w:p>
+    <w:p>
+      <w:pPr>
+        <w:pStyle w:val="Heading1"/>
+      </w:pPr>
+      <w:r>
+        <w:lastRenderedPageBreak/>
         <w:t>Circulation</w:t>
       </w:r>
     </w:p>
@@ -896,7 +1156,6 @@
       <w:proofErr w:type="spellStart"/>
       <w:proofErr w:type="gramStart"/>
       <w:r>
-        <w:lastRenderedPageBreak/>
         <w:t>eContent</w:t>
       </w:r>
       <w:proofErr w:type="spellEnd"/>
@@ -972,6 +1231,7 @@
         <w:pStyle w:val="Heading1"/>
       </w:pPr>
       <w:r>
+        <w:lastRenderedPageBreak/>
         <w:t>Help</w:t>
       </w:r>
     </w:p>
@@ -1030,7 +1290,6 @@
         <w:pStyle w:val="Heading1"/>
       </w:pPr>
       <w:r>
-        <w:lastRenderedPageBreak/>
         <w:t>Reports</w:t>
       </w:r>
     </w:p>
@@ -1146,8 +1405,6 @@
       <w:r>
         <w:t>Verify that searches are displayed within 1 second of typing finishing</w:t>
       </w:r>
-      <w:bookmarkStart w:id="0" w:name="_GoBack"/>
-      <w:bookmarkEnd w:id="0"/>
     </w:p>
     <w:p>
       <w:pPr>
@@ -1164,6 +1421,7 @@
         <w:pStyle w:val="Heading2"/>
       </w:pPr>
       <w:r>
+        <w:lastRenderedPageBreak/>
         <w:t>Home Page</w:t>
       </w:r>
     </w:p>

</xml_diff>

<commit_message>
More work on author page in responsive UI
</commit_message>
<xml_diff>
--- a/tests/Test Script.docx
+++ b/tests/Test Script.docx
@@ -230,15 +230,7 @@
         <w:pStyle w:val="TestStep"/>
       </w:pPr>
       <w:r>
-        <w:t xml:space="preserve">Change the language toggle from </w:t>
-      </w:r>
-      <w:proofErr w:type="spellStart"/>
-      <w:r>
-        <w:t>Espanol</w:t>
-      </w:r>
-      <w:proofErr w:type="spellEnd"/>
-      <w:r>
-        <w:t xml:space="preserve"> to English. </w:t>
+        <w:t xml:space="preserve">Change the language toggle from Espanol to English. </w:t>
       </w:r>
     </w:p>
     <w:p>
@@ -443,28 +435,15 @@
         <w:pStyle w:val="TestStep"/>
       </w:pPr>
       <w:r>
-        <w:t xml:space="preserve">Click eBooks &amp; </w:t>
-      </w:r>
-      <w:proofErr w:type="spellStart"/>
-      <w:r>
-        <w:t>eAudio</w:t>
-      </w:r>
-      <w:proofErr w:type="spellEnd"/>
-    </w:p>
-    <w:p>
-      <w:pPr>
-        <w:pStyle w:val="VerificationStep"/>
-      </w:pPr>
-      <w:r>
-        <w:t xml:space="preserve">Make sure that help for using eBooks and </w:t>
-      </w:r>
-      <w:proofErr w:type="spellStart"/>
-      <w:r>
-        <w:t>eAudio</w:t>
-      </w:r>
-      <w:proofErr w:type="spellEnd"/>
-      <w:r>
-        <w:t xml:space="preserve"> is displayed in a popup window</w:t>
+        <w:t>Click eBooks &amp; eAudio</w:t>
+      </w:r>
+    </w:p>
+    <w:p>
+      <w:pPr>
+        <w:pStyle w:val="VerificationStep"/>
+      </w:pPr>
+      <w:r>
+        <w:t>Make sure that help for using eBooks and eAudio is displayed in a popup window</w:t>
       </w:r>
     </w:p>
     <w:p>
@@ -655,100 +634,55 @@
         <w:pStyle w:val="Heading3"/>
       </w:pPr>
       <w:r>
-        <w:t xml:space="preserve">DB Maintenance – </w:t>
-      </w:r>
-      <w:proofErr w:type="spellStart"/>
-      <w:r>
-        <w:t>EContent</w:t>
-      </w:r>
-      <w:proofErr w:type="spellEnd"/>
+        <w:t>DB Maintenance – EContent</w:t>
+      </w:r>
     </w:p>
     <w:p>
       <w:pPr>
         <w:pStyle w:val="Heading3"/>
       </w:pPr>
-      <w:proofErr w:type="spellStart"/>
-      <w:r>
-        <w:t>Cron</w:t>
-      </w:r>
-      <w:proofErr w:type="spellEnd"/>
-      <w:r>
-        <w:t xml:space="preserve"> Log</w:t>
+      <w:r>
+        <w:t>Cron Log</w:t>
       </w:r>
     </w:p>
     <w:p>
       <w:pPr>
         <w:pStyle w:val="Heading3"/>
       </w:pPr>
-      <w:proofErr w:type="spellStart"/>
-      <w:r>
-        <w:t>Reindex</w:t>
-      </w:r>
-      <w:proofErr w:type="spellEnd"/>
-      <w:r>
-        <w:t xml:space="preserve"> Log</w:t>
+      <w:r>
+        <w:t>Reindex Log</w:t>
       </w:r>
     </w:p>
     <w:p>
       <w:pPr>
         <w:pStyle w:val="Heading3"/>
       </w:pPr>
-      <w:proofErr w:type="spellStart"/>
-      <w:r>
-        <w:t>OverDrive</w:t>
-      </w:r>
-      <w:proofErr w:type="spellEnd"/>
-      <w:r>
-        <w:t xml:space="preserve"> Extract Log</w:t>
-      </w:r>
-    </w:p>
-    <w:p>
-      <w:pPr>
-        <w:pStyle w:val="Heading2"/>
-      </w:pPr>
-      <w:proofErr w:type="spellStart"/>
-      <w:proofErr w:type="gramStart"/>
+      <w:r>
+        <w:t>OverDrive Extract Log</w:t>
+      </w:r>
+    </w:p>
+    <w:p>
+      <w:pPr>
+        <w:pStyle w:val="Heading2"/>
+      </w:pPr>
       <w:r>
         <w:t>eContent</w:t>
       </w:r>
-      <w:proofErr w:type="spellEnd"/>
-      <w:proofErr w:type="gramEnd"/>
     </w:p>
     <w:p>
       <w:pPr>
         <w:pStyle w:val="Heading3"/>
       </w:pPr>
       <w:r>
-        <w:t xml:space="preserve">Attach </w:t>
-      </w:r>
-      <w:proofErr w:type="spellStart"/>
-      <w:r>
-        <w:t>EContent</w:t>
-      </w:r>
-      <w:proofErr w:type="spellEnd"/>
-      <w:r>
-        <w:t xml:space="preserve"> to Records</w:t>
+        <w:t>Attach EContent to Records</w:t>
       </w:r>
     </w:p>
     <w:p>
       <w:pPr>
         <w:pStyle w:val="Heading3"/>
       </w:pPr>
-      <w:proofErr w:type="spellStart"/>
-      <w:r>
-        <w:t>EContent</w:t>
-      </w:r>
-      <w:proofErr w:type="spellEnd"/>
-      <w:r>
-        <w:t xml:space="preserve"> </w:t>
-      </w:r>
-      <w:proofErr w:type="spellStart"/>
-      <w:r>
-        <w:t>Attachement</w:t>
-      </w:r>
-      <w:proofErr w:type="spellEnd"/>
-      <w:r>
-        <w:t xml:space="preserve"> Log</w:t>
+      <w:r>
+        <w:t>EContent Attachement Log</w:t>
       </w:r>
     </w:p>
     <w:p>
@@ -772,39 +706,15 @@
         <w:pStyle w:val="TestStep"/>
       </w:pPr>
       <w:r>
-        <w:t xml:space="preserve">Search for </w:t>
-      </w:r>
-      <w:proofErr w:type="spellStart"/>
-      <w:r>
-        <w:t>Cussler</w:t>
-      </w:r>
-      <w:proofErr w:type="spellEnd"/>
-      <w:r>
-        <w:t>, Clive by Author</w:t>
-      </w:r>
-    </w:p>
-    <w:p>
-      <w:pPr>
-        <w:pStyle w:val="VerificationStep"/>
-      </w:pPr>
-      <w:r>
-        <w:t xml:space="preserve">Verify that search Results show “Author Results for </w:t>
-      </w:r>
-      <w:proofErr w:type="spellStart"/>
-      <w:r>
-        <w:t>Cussler</w:t>
-      </w:r>
-      <w:proofErr w:type="spellEnd"/>
-      <w:r>
-        <w:t xml:space="preserve">, Clive” with a link to </w:t>
-      </w:r>
-      <w:proofErr w:type="spellStart"/>
-      <w:r>
-        <w:t>Cussler</w:t>
-      </w:r>
-      <w:proofErr w:type="spellEnd"/>
-      <w:r>
-        <w:t xml:space="preserve">, Clive. </w:t>
+        <w:t>Search for Cussler, Clive by Author</w:t>
+      </w:r>
+    </w:p>
+    <w:p>
+      <w:pPr>
+        <w:pStyle w:val="VerificationStep"/>
+      </w:pPr>
+      <w:r>
+        <w:t xml:space="preserve">Verify that search Results show “Author Results for Cussler, Clive” with a link to Cussler, Clive. </w:t>
       </w:r>
     </w:p>
     <w:p>
@@ -812,29 +722,16 @@
         <w:pStyle w:val="TestStep"/>
       </w:pPr>
       <w:r>
-        <w:t xml:space="preserve">Click on the link to </w:t>
-      </w:r>
-      <w:proofErr w:type="spellStart"/>
-      <w:r>
-        <w:t>Cussler</w:t>
-      </w:r>
-      <w:proofErr w:type="spellEnd"/>
-      <w:r>
-        <w:t>, Clive</w:t>
-      </w:r>
-    </w:p>
-    <w:p>
-      <w:pPr>
-        <w:pStyle w:val="VerificationStep"/>
-      </w:pPr>
-      <w:r>
-        <w:t xml:space="preserve">Verify that a new page comes up with a title of Clive </w:t>
-      </w:r>
-      <w:proofErr w:type="spellStart"/>
-      <w:r>
-        <w:t>Cussler</w:t>
-      </w:r>
-      <w:proofErr w:type="spellEnd"/>
+        <w:t>Click on the link to Cussler, Clive</w:t>
+      </w:r>
+    </w:p>
+    <w:p>
+      <w:pPr>
+        <w:pStyle w:val="VerificationStep"/>
+      </w:pPr>
+      <w:r>
+        <w:t>Verify that a new page comes up with a title of Clive Cussler</w:t>
+      </w:r>
     </w:p>
     <w:p>
       <w:pPr>
@@ -857,15 +754,18 @@
         <w:pStyle w:val="VerificationStep"/>
       </w:pPr>
       <w:r>
-        <w:t xml:space="preserve">Verify that a list of all titles written by Clive </w:t>
-      </w:r>
-      <w:proofErr w:type="spellStart"/>
-      <w:r>
-        <w:t>Cussler</w:t>
-      </w:r>
-      <w:proofErr w:type="spellEnd"/>
-      <w:r>
-        <w:t xml:space="preserve"> are shown under the Wikipedia data in the same format as regular search results. </w:t>
+        <w:t>Verify</w:t>
+      </w:r>
+      <w:r>
+        <w:t xml:space="preserve"> that the picture is displayed inline with the article to the left. </w:t>
+      </w:r>
+    </w:p>
+    <w:p>
+      <w:pPr>
+        <w:pStyle w:val="VerificationStep"/>
+      </w:pPr>
+      <w:r>
+        <w:t xml:space="preserve">Verify that a list of all titles written by Clive Cussler are shown under the Wikipedia data in the same format as regular search results. </w:t>
       </w:r>
     </w:p>
     <w:p>
@@ -897,29 +797,16 @@
         <w:pStyle w:val="TestStep"/>
       </w:pPr>
       <w:r>
-        <w:t xml:space="preserve">Click on the </w:t>
-      </w:r>
-      <w:proofErr w:type="gramStart"/>
-      <w:r>
-        <w:t>Provided</w:t>
-      </w:r>
-      <w:proofErr w:type="gramEnd"/>
-      <w:r>
-        <w:t xml:space="preserve"> by Wikipedia link</w:t>
-      </w:r>
-    </w:p>
-    <w:p>
-      <w:pPr>
-        <w:pStyle w:val="VerificationStep"/>
-      </w:pPr>
-      <w:r>
-        <w:t xml:space="preserve">Verify a new window is opened with the source Wikipedia article for Clive </w:t>
-      </w:r>
-      <w:proofErr w:type="spellStart"/>
-      <w:r>
-        <w:t>Cussler</w:t>
-      </w:r>
-      <w:proofErr w:type="spellEnd"/>
+        <w:t>Click on the Provided by Wikipedia link</w:t>
+      </w:r>
+    </w:p>
+    <w:p>
+      <w:pPr>
+        <w:pStyle w:val="VerificationStep"/>
+      </w:pPr>
+      <w:r>
+        <w:t>Verify a new window is opened with the source Wikipedia article for Clive Cussler</w:t>
+      </w:r>
     </w:p>
     <w:p>
       <w:pPr>
@@ -931,29 +818,29 @@
     </w:p>
     <w:p>
       <w:pPr>
-        <w:pStyle w:val="Heading2"/>
-      </w:pPr>
-      <w:r>
-        <w:t>Search</w:t>
-      </w:r>
-    </w:p>
-    <w:p>
-      <w:pPr>
         <w:pStyle w:val="TestStep"/>
       </w:pPr>
       <w:r>
-        <w:t xml:space="preserve">Search for “m*” by author.  </w:t>
-      </w:r>
-    </w:p>
-    <w:p>
-      <w:pPr>
-        <w:pStyle w:val="VerificationStep"/>
-      </w:pPr>
-      <w:r>
-        <w:t xml:space="preserve">Verify that </w:t>
-      </w:r>
-      <w:r>
-        <w:t xml:space="preserve">a list of 10 authors are shown with a see all link below them. </w:t>
+        <w:t>Resize to phone size</w:t>
+      </w:r>
+    </w:p>
+    <w:p>
+      <w:pPr>
+        <w:pStyle w:val="VerificationStep"/>
+      </w:pPr>
+      <w:r>
+        <w:t>Verify that facets are collapsed and a Show Filters button is displayed</w:t>
+      </w:r>
+    </w:p>
+    <w:p>
+      <w:pPr>
+        <w:pStyle w:val="VerificationStep"/>
+      </w:pPr>
+      <w:r>
+        <w:t xml:space="preserve">Verify </w:t>
+      </w:r>
+      <w:r>
+        <w:t>the picture is displayed above the article and is centered in the display</w:t>
       </w:r>
     </w:p>
     <w:p>
@@ -961,48 +848,80 @@
         <w:pStyle w:val="TestStep"/>
       </w:pPr>
       <w:r>
-        <w:t>Click the see all link</w:t>
-      </w:r>
-    </w:p>
-    <w:p>
-      <w:pPr>
-        <w:pStyle w:val="VerificationStep"/>
-      </w:pPr>
-      <w:r>
         <w:lastRenderedPageBreak/>
-        <w:t xml:space="preserve">Verify that </w:t>
-      </w:r>
-      <w:r>
-        <w:t xml:space="preserve">authors are displayed 1 per line with a count for the number of titles by that author </w:t>
-      </w:r>
-      <w:proofErr w:type="spellStart"/>
-      <w:r>
-        <w:t>inline</w:t>
-      </w:r>
-      <w:proofErr w:type="spellEnd"/>
-      <w:r>
-        <w:t xml:space="preserve"> with the search results. </w:t>
-      </w:r>
-    </w:p>
-    <w:p>
-      <w:pPr>
-        <w:pStyle w:val="VerificationStep"/>
-      </w:pPr>
-      <w:r>
-        <w:t>Verify you can sort authors by Number of Titles and Alphabetically</w:t>
-      </w:r>
-    </w:p>
-    <w:p>
-      <w:pPr>
-        <w:pStyle w:val="VerificationStep"/>
-      </w:pPr>
-      <w:r>
-        <w:t>Verify that sorting by Number of Titles</w:t>
+        <w:t>Refresh the display</w:t>
+      </w:r>
+    </w:p>
+    <w:p>
+      <w:pPr>
+        <w:pStyle w:val="VerificationStep"/>
+      </w:pPr>
+      <w:r>
+        <w:t>Verify the article displays quickly (first load may take some time)</w:t>
       </w:r>
       <w:bookmarkStart w:id="0" w:name="_GoBack"/>
       <w:bookmarkEnd w:id="0"/>
-      <w:r>
-        <w:t xml:space="preserve"> is the default sort</w:t>
+    </w:p>
+    <w:p>
+      <w:pPr>
+        <w:pStyle w:val="Heading2"/>
+      </w:pPr>
+      <w:r>
+        <w:t>Search</w:t>
+      </w:r>
+    </w:p>
+    <w:p>
+      <w:pPr>
+        <w:pStyle w:val="TestStep"/>
+      </w:pPr>
+      <w:r>
+        <w:t xml:space="preserve">Search for “m*” by author.  </w:t>
+      </w:r>
+    </w:p>
+    <w:p>
+      <w:pPr>
+        <w:pStyle w:val="VerificationStep"/>
+      </w:pPr>
+      <w:r>
+        <w:t xml:space="preserve">Verify that </w:t>
+      </w:r>
+      <w:r>
+        <w:t xml:space="preserve">a list of 10 authors are shown with a see all link below them. </w:t>
+      </w:r>
+    </w:p>
+    <w:p>
+      <w:pPr>
+        <w:pStyle w:val="TestStep"/>
+      </w:pPr>
+      <w:r>
+        <w:t>Click the see all link</w:t>
+      </w:r>
+    </w:p>
+    <w:p>
+      <w:pPr>
+        <w:pStyle w:val="VerificationStep"/>
+      </w:pPr>
+      <w:r>
+        <w:t xml:space="preserve">Verify that </w:t>
+      </w:r>
+      <w:r>
+        <w:t xml:space="preserve">authors are displayed 1 per line with a count for the number of titles by that author inline with the search results. </w:t>
+      </w:r>
+    </w:p>
+    <w:p>
+      <w:pPr>
+        <w:pStyle w:val="VerificationStep"/>
+      </w:pPr>
+      <w:r>
+        <w:t>Verify you can sort authors by Number of Titles and Alphabetically</w:t>
+      </w:r>
+    </w:p>
+    <w:p>
+      <w:pPr>
+        <w:pStyle w:val="VerificationStep"/>
+      </w:pPr>
+      <w:r>
+        <w:t>Verify that sorting by Number of Titles is the default sort</w:t>
       </w:r>
     </w:p>
     <w:p>
@@ -1031,15 +950,8 @@
       <w:pPr>
         <w:pStyle w:val="Heading1"/>
       </w:pPr>
-      <w:proofErr w:type="spellStart"/>
-      <w:proofErr w:type="gramStart"/>
-      <w:r>
-        <w:t>eContent</w:t>
-      </w:r>
-      <w:proofErr w:type="spellEnd"/>
-      <w:proofErr w:type="gramEnd"/>
-      <w:r>
-        <w:t xml:space="preserve"> Reports</w:t>
+      <w:r>
+        <w:t>eContent Reports</w:t>
       </w:r>
     </w:p>
     <w:p>
@@ -1070,19 +982,9 @@
       <w:pPr>
         <w:pStyle w:val="Heading2"/>
       </w:pPr>
-      <w:proofErr w:type="spellStart"/>
-      <w:r>
-        <w:t>Itemless</w:t>
-      </w:r>
-      <w:proofErr w:type="spellEnd"/>
-      <w:r>
-        <w:t xml:space="preserve"> </w:t>
-      </w:r>
-      <w:proofErr w:type="spellStart"/>
-      <w:r>
-        <w:t>eContent</w:t>
-      </w:r>
-      <w:proofErr w:type="spellEnd"/>
+      <w:r>
+        <w:t>Itemless eContent</w:t>
+      </w:r>
     </w:p>
     <w:p>
       <w:pPr>
@@ -1113,55 +1015,31 @@
         <w:pStyle w:val="Heading2"/>
       </w:pPr>
       <w:r>
-        <w:t xml:space="preserve">Archived </w:t>
-      </w:r>
-      <w:proofErr w:type="spellStart"/>
-      <w:r>
-        <w:t>eContent</w:t>
-      </w:r>
-      <w:proofErr w:type="spellEnd"/>
-    </w:p>
-    <w:p>
-      <w:pPr>
-        <w:pStyle w:val="Heading2"/>
-      </w:pPr>
-      <w:r>
-        <w:t xml:space="preserve">Deleted </w:t>
-      </w:r>
-      <w:proofErr w:type="spellStart"/>
-      <w:r>
-        <w:t>eContent</w:t>
-      </w:r>
-      <w:proofErr w:type="spellEnd"/>
-    </w:p>
-    <w:p>
-      <w:pPr>
-        <w:pStyle w:val="Heading2"/>
-      </w:pPr>
-      <w:proofErr w:type="spellStart"/>
-      <w:proofErr w:type="gramStart"/>
-      <w:r>
-        <w:t>eContent</w:t>
-      </w:r>
-      <w:proofErr w:type="spellEnd"/>
-      <w:proofErr w:type="gramEnd"/>
-      <w:r>
-        <w:t xml:space="preserve"> Import Summary</w:t>
-      </w:r>
-    </w:p>
-    <w:p>
-      <w:pPr>
-        <w:pStyle w:val="Heading2"/>
-      </w:pPr>
-      <w:proofErr w:type="spellStart"/>
-      <w:proofErr w:type="gramStart"/>
-      <w:r>
-        <w:t>eContent</w:t>
-      </w:r>
-      <w:proofErr w:type="spellEnd"/>
-      <w:proofErr w:type="gramEnd"/>
-      <w:r>
-        <w:t xml:space="preserve"> Import Details</w:t>
+        <w:t>Archived eContent</w:t>
+      </w:r>
+    </w:p>
+    <w:p>
+      <w:pPr>
+        <w:pStyle w:val="Heading2"/>
+      </w:pPr>
+      <w:r>
+        <w:t>Deleted eContent</w:t>
+      </w:r>
+    </w:p>
+    <w:p>
+      <w:pPr>
+        <w:pStyle w:val="Heading2"/>
+      </w:pPr>
+      <w:r>
+        <w:t>eContent Import Summary</w:t>
+      </w:r>
+    </w:p>
+    <w:p>
+      <w:pPr>
+        <w:pStyle w:val="Heading2"/>
+      </w:pPr>
+      <w:r>
+        <w:t>eContent Import Details</w:t>
       </w:r>
     </w:p>
     <w:p>
@@ -1219,11 +1097,9 @@
       <w:pPr>
         <w:pStyle w:val="Heading2"/>
       </w:pPr>
-      <w:proofErr w:type="spellStart"/>
       <w:r>
         <w:t>Reindex</w:t>
       </w:r>
-      <w:proofErr w:type="spellEnd"/>
     </w:p>
     <w:p/>
     <w:p>
@@ -1265,15 +1141,7 @@
         <w:pStyle w:val="Heading2"/>
       </w:pPr>
       <w:r>
-        <w:t xml:space="preserve">Report </w:t>
-      </w:r>
-      <w:proofErr w:type="gramStart"/>
-      <w:r>
-        <w:t>By</w:t>
-      </w:r>
-      <w:proofErr w:type="gramEnd"/>
-      <w:r>
-        <w:t xml:space="preserve"> User</w:t>
+        <w:t>Report By User</w:t>
       </w:r>
     </w:p>
     <w:p>
@@ -1387,15 +1255,7 @@
         <w:pStyle w:val="VerificationStep"/>
       </w:pPr>
       <w:r>
-        <w:t xml:space="preserve">Verify that up to 20 search terms are displayed related to Harry Potter (different books, including author, </w:t>
-      </w:r>
-      <w:proofErr w:type="spellStart"/>
-      <w:r>
-        <w:t>etc</w:t>
-      </w:r>
-      <w:proofErr w:type="spellEnd"/>
-      <w:r>
-        <w:t xml:space="preserve">).  </w:t>
+        <w:t xml:space="preserve">Verify that up to 20 search terms are displayed related to Harry Potter (different books, including author, etc).  </w:t>
       </w:r>
     </w:p>
     <w:p>

</xml_diff>

<commit_message>
Work on responsive theme
</commit_message>
<xml_diff>
--- a/tests/Test Script.docx
+++ b/tests/Test Script.docx
@@ -230,7 +230,15 @@
         <w:pStyle w:val="TestStep"/>
       </w:pPr>
       <w:r>
-        <w:t xml:space="preserve">Change the language toggle from Espanol to English. </w:t>
+        <w:t xml:space="preserve">Change the language toggle from </w:t>
+      </w:r>
+      <w:proofErr w:type="spellStart"/>
+      <w:r>
+        <w:t>Espanol</w:t>
+      </w:r>
+      <w:proofErr w:type="spellEnd"/>
+      <w:r>
+        <w:t xml:space="preserve"> to English. </w:t>
       </w:r>
     </w:p>
     <w:p>
@@ -435,15 +443,28 @@
         <w:pStyle w:val="TestStep"/>
       </w:pPr>
       <w:r>
-        <w:t>Click eBooks &amp; eAudio</w:t>
-      </w:r>
-    </w:p>
-    <w:p>
-      <w:pPr>
-        <w:pStyle w:val="VerificationStep"/>
-      </w:pPr>
-      <w:r>
-        <w:t>Make sure that help for using eBooks and eAudio is displayed in a popup window</w:t>
+        <w:t xml:space="preserve">Click eBooks &amp; </w:t>
+      </w:r>
+      <w:proofErr w:type="spellStart"/>
+      <w:r>
+        <w:t>eAudio</w:t>
+      </w:r>
+      <w:proofErr w:type="spellEnd"/>
+    </w:p>
+    <w:p>
+      <w:pPr>
+        <w:pStyle w:val="VerificationStep"/>
+      </w:pPr>
+      <w:r>
+        <w:t xml:space="preserve">Make sure that help for using eBooks and </w:t>
+      </w:r>
+      <w:proofErr w:type="spellStart"/>
+      <w:r>
+        <w:t>eAudio</w:t>
+      </w:r>
+      <w:proofErr w:type="spellEnd"/>
+      <w:r>
+        <w:t xml:space="preserve"> is displayed in a popup window</w:t>
       </w:r>
     </w:p>
     <w:p>
@@ -634,55 +655,100 @@
         <w:pStyle w:val="Heading3"/>
       </w:pPr>
       <w:r>
-        <w:t>DB Maintenance – EContent</w:t>
-      </w:r>
+        <w:t xml:space="preserve">DB Maintenance – </w:t>
+      </w:r>
+      <w:proofErr w:type="spellStart"/>
+      <w:r>
+        <w:t>EContent</w:t>
+      </w:r>
+      <w:proofErr w:type="spellEnd"/>
     </w:p>
     <w:p>
       <w:pPr>
         <w:pStyle w:val="Heading3"/>
       </w:pPr>
-      <w:r>
-        <w:t>Cron Log</w:t>
+      <w:proofErr w:type="spellStart"/>
+      <w:r>
+        <w:t>Cron</w:t>
+      </w:r>
+      <w:proofErr w:type="spellEnd"/>
+      <w:r>
+        <w:t xml:space="preserve"> Log</w:t>
       </w:r>
     </w:p>
     <w:p>
       <w:pPr>
         <w:pStyle w:val="Heading3"/>
       </w:pPr>
-      <w:r>
-        <w:t>Reindex Log</w:t>
+      <w:proofErr w:type="spellStart"/>
+      <w:r>
+        <w:t>Reindex</w:t>
+      </w:r>
+      <w:proofErr w:type="spellEnd"/>
+      <w:r>
+        <w:t xml:space="preserve"> Log</w:t>
       </w:r>
     </w:p>
     <w:p>
       <w:pPr>
         <w:pStyle w:val="Heading3"/>
       </w:pPr>
-      <w:r>
-        <w:t>OverDrive Extract Log</w:t>
-      </w:r>
-    </w:p>
-    <w:p>
-      <w:pPr>
-        <w:pStyle w:val="Heading2"/>
-      </w:pPr>
+      <w:proofErr w:type="spellStart"/>
+      <w:r>
+        <w:t>OverDrive</w:t>
+      </w:r>
+      <w:proofErr w:type="spellEnd"/>
+      <w:r>
+        <w:t xml:space="preserve"> Extract Log</w:t>
+      </w:r>
+    </w:p>
+    <w:p>
+      <w:pPr>
+        <w:pStyle w:val="Heading2"/>
+      </w:pPr>
+      <w:proofErr w:type="spellStart"/>
+      <w:proofErr w:type="gramStart"/>
       <w:r>
         <w:t>eContent</w:t>
       </w:r>
+      <w:proofErr w:type="spellEnd"/>
+      <w:proofErr w:type="gramEnd"/>
     </w:p>
     <w:p>
       <w:pPr>
         <w:pStyle w:val="Heading3"/>
       </w:pPr>
       <w:r>
-        <w:t>Attach EContent to Records</w:t>
+        <w:t xml:space="preserve">Attach </w:t>
+      </w:r>
+      <w:proofErr w:type="spellStart"/>
+      <w:r>
+        <w:t>EContent</w:t>
+      </w:r>
+      <w:proofErr w:type="spellEnd"/>
+      <w:r>
+        <w:t xml:space="preserve"> to Records</w:t>
       </w:r>
     </w:p>
     <w:p>
       <w:pPr>
         <w:pStyle w:val="Heading3"/>
       </w:pPr>
-      <w:r>
-        <w:t>EContent Attachement Log</w:t>
+      <w:proofErr w:type="spellStart"/>
+      <w:r>
+        <w:t>EContent</w:t>
+      </w:r>
+      <w:proofErr w:type="spellEnd"/>
+      <w:r>
+        <w:t xml:space="preserve"> </w:t>
+      </w:r>
+      <w:proofErr w:type="spellStart"/>
+      <w:r>
+        <w:t>Attachement</w:t>
+      </w:r>
+      <w:proofErr w:type="spellEnd"/>
+      <w:r>
+        <w:t xml:space="preserve"> Log</w:t>
       </w:r>
     </w:p>
     <w:p>
@@ -706,15 +772,39 @@
         <w:pStyle w:val="TestStep"/>
       </w:pPr>
       <w:r>
-        <w:t>Search for Cussler, Clive by Author</w:t>
-      </w:r>
-    </w:p>
-    <w:p>
-      <w:pPr>
-        <w:pStyle w:val="VerificationStep"/>
-      </w:pPr>
-      <w:r>
-        <w:t xml:space="preserve">Verify that search Results show “Author Results for Cussler, Clive” with a link to Cussler, Clive. </w:t>
+        <w:t xml:space="preserve">Search for </w:t>
+      </w:r>
+      <w:proofErr w:type="spellStart"/>
+      <w:r>
+        <w:t>Cussler</w:t>
+      </w:r>
+      <w:proofErr w:type="spellEnd"/>
+      <w:r>
+        <w:t>, Clive by Author</w:t>
+      </w:r>
+    </w:p>
+    <w:p>
+      <w:pPr>
+        <w:pStyle w:val="VerificationStep"/>
+      </w:pPr>
+      <w:r>
+        <w:t xml:space="preserve">Verify that search Results show “Author Results for </w:t>
+      </w:r>
+      <w:proofErr w:type="spellStart"/>
+      <w:r>
+        <w:t>Cussler</w:t>
+      </w:r>
+      <w:proofErr w:type="spellEnd"/>
+      <w:r>
+        <w:t xml:space="preserve">, Clive” with a link to </w:t>
+      </w:r>
+      <w:proofErr w:type="spellStart"/>
+      <w:r>
+        <w:t>Cussler</w:t>
+      </w:r>
+      <w:proofErr w:type="spellEnd"/>
+      <w:r>
+        <w:t xml:space="preserve">, Clive. </w:t>
       </w:r>
     </w:p>
     <w:p>
@@ -722,16 +812,29 @@
         <w:pStyle w:val="TestStep"/>
       </w:pPr>
       <w:r>
-        <w:t>Click on the link to Cussler, Clive</w:t>
-      </w:r>
-    </w:p>
-    <w:p>
-      <w:pPr>
-        <w:pStyle w:val="VerificationStep"/>
-      </w:pPr>
-      <w:r>
-        <w:t>Verify that a new page comes up with a title of Clive Cussler</w:t>
-      </w:r>
+        <w:t xml:space="preserve">Click on the link to </w:t>
+      </w:r>
+      <w:proofErr w:type="spellStart"/>
+      <w:r>
+        <w:t>Cussler</w:t>
+      </w:r>
+      <w:proofErr w:type="spellEnd"/>
+      <w:r>
+        <w:t>, Clive</w:t>
+      </w:r>
+    </w:p>
+    <w:p>
+      <w:pPr>
+        <w:pStyle w:val="VerificationStep"/>
+      </w:pPr>
+      <w:r>
+        <w:t xml:space="preserve">Verify that a new page comes up with a title of Clive </w:t>
+      </w:r>
+      <w:proofErr w:type="spellStart"/>
+      <w:r>
+        <w:t>Cussler</w:t>
+      </w:r>
+      <w:proofErr w:type="spellEnd"/>
     </w:p>
     <w:p>
       <w:pPr>
@@ -757,15 +860,31 @@
         <w:t>Verify</w:t>
       </w:r>
       <w:r>
-        <w:t xml:space="preserve"> that the picture is displayed inline with the article to the left. </w:t>
-      </w:r>
-    </w:p>
-    <w:p>
-      <w:pPr>
-        <w:pStyle w:val="VerificationStep"/>
-      </w:pPr>
-      <w:r>
-        <w:t xml:space="preserve">Verify that a list of all titles written by Clive Cussler are shown under the Wikipedia data in the same format as regular search results. </w:t>
+        <w:t xml:space="preserve"> that the picture is displayed </w:t>
+      </w:r>
+      <w:proofErr w:type="spellStart"/>
+      <w:r>
+        <w:t>inline</w:t>
+      </w:r>
+      <w:proofErr w:type="spellEnd"/>
+      <w:r>
+        <w:t xml:space="preserve"> with the article to the left. </w:t>
+      </w:r>
+    </w:p>
+    <w:p>
+      <w:pPr>
+        <w:pStyle w:val="VerificationStep"/>
+      </w:pPr>
+      <w:r>
+        <w:t xml:space="preserve">Verify that a list of all titles written by Clive </w:t>
+      </w:r>
+      <w:proofErr w:type="spellStart"/>
+      <w:r>
+        <w:t>Cussler</w:t>
+      </w:r>
+      <w:proofErr w:type="spellEnd"/>
+      <w:r>
+        <w:t xml:space="preserve"> are shown under the Wikipedia data in the same format as regular search results. </w:t>
       </w:r>
     </w:p>
     <w:p>
@@ -797,16 +916,29 @@
         <w:pStyle w:val="TestStep"/>
       </w:pPr>
       <w:r>
-        <w:t>Click on the Provided by Wikipedia link</w:t>
-      </w:r>
-    </w:p>
-    <w:p>
-      <w:pPr>
-        <w:pStyle w:val="VerificationStep"/>
-      </w:pPr>
-      <w:r>
-        <w:t>Verify a new window is opened with the source Wikipedia article for Clive Cussler</w:t>
-      </w:r>
+        <w:t xml:space="preserve">Click on the </w:t>
+      </w:r>
+      <w:proofErr w:type="gramStart"/>
+      <w:r>
+        <w:t>Provided</w:t>
+      </w:r>
+      <w:proofErr w:type="gramEnd"/>
+      <w:r>
+        <w:t xml:space="preserve"> by Wikipedia link</w:t>
+      </w:r>
+    </w:p>
+    <w:p>
+      <w:pPr>
+        <w:pStyle w:val="VerificationStep"/>
+      </w:pPr>
+      <w:r>
+        <w:t xml:space="preserve">Verify a new window is opened with the source Wikipedia article for Clive </w:t>
+      </w:r>
+      <w:proofErr w:type="spellStart"/>
+      <w:r>
+        <w:t>Cussler</w:t>
+      </w:r>
+      <w:proofErr w:type="spellEnd"/>
     </w:p>
     <w:p>
       <w:pPr>
@@ -859,421 +991,490 @@
       <w:r>
         <w:t>Verify the article displays quickly (first load may take some time)</w:t>
       </w:r>
+    </w:p>
+    <w:p>
+      <w:pPr>
+        <w:pStyle w:val="Heading2"/>
+      </w:pPr>
+      <w:r>
+        <w:t>Search</w:t>
+      </w:r>
+    </w:p>
+    <w:p>
+      <w:pPr>
+        <w:pStyle w:val="TestStep"/>
+      </w:pPr>
+      <w:r>
+        <w:t xml:space="preserve">Search for “m*” by author.  </w:t>
+      </w:r>
+    </w:p>
+    <w:p>
+      <w:pPr>
+        <w:pStyle w:val="VerificationStep"/>
+      </w:pPr>
+      <w:r>
+        <w:t xml:space="preserve">Verify that </w:t>
+      </w:r>
+      <w:r>
+        <w:t xml:space="preserve">a list of 10 authors are shown with a see all link below them. </w:t>
+      </w:r>
+    </w:p>
+    <w:p>
+      <w:pPr>
+        <w:pStyle w:val="TestStep"/>
+      </w:pPr>
+      <w:r>
+        <w:t>Click the see all link</w:t>
+      </w:r>
+    </w:p>
+    <w:p>
+      <w:pPr>
+        <w:pStyle w:val="VerificationStep"/>
+      </w:pPr>
+      <w:r>
+        <w:t xml:space="preserve">Verify that </w:t>
+      </w:r>
+      <w:r>
+        <w:t xml:space="preserve">authors are displayed 1 per line with a count for the number of titles by that author </w:t>
+      </w:r>
+      <w:proofErr w:type="spellStart"/>
+      <w:r>
+        <w:t>inline</w:t>
+      </w:r>
+      <w:proofErr w:type="spellEnd"/>
+      <w:r>
+        <w:t xml:space="preserve"> with the search results. </w:t>
+      </w:r>
+    </w:p>
+    <w:p>
+      <w:pPr>
+        <w:pStyle w:val="VerificationStep"/>
+      </w:pPr>
+      <w:r>
+        <w:t>Verify you can sort authors by Number of Titles and Alphabetically</w:t>
+      </w:r>
+    </w:p>
+    <w:p>
+      <w:pPr>
+        <w:pStyle w:val="VerificationStep"/>
+      </w:pPr>
+      <w:r>
+        <w:t>Verify that sorting by Number of Titles is the default sort</w:t>
+      </w:r>
+    </w:p>
+    <w:p>
+      <w:pPr>
+        <w:pStyle w:val="TestStep"/>
+      </w:pPr>
+    </w:p>
+    <w:p>
+      <w:pPr>
+        <w:pStyle w:val="Heading1"/>
+      </w:pPr>
+      <w:r>
+        <w:lastRenderedPageBreak/>
+        <w:t>Circulation</w:t>
+      </w:r>
+    </w:p>
+    <w:p>
+      <w:pPr>
+        <w:pStyle w:val="Heading2"/>
+      </w:pPr>
+      <w:r>
+        <w:t>Inventory</w:t>
+      </w:r>
+    </w:p>
+    <w:p>
+      <w:pPr>
+        <w:pStyle w:val="Heading1"/>
+      </w:pPr>
+      <w:proofErr w:type="spellStart"/>
+      <w:proofErr w:type="gramStart"/>
+      <w:r>
+        <w:t>eContent</w:t>
+      </w:r>
+      <w:proofErr w:type="spellEnd"/>
+      <w:proofErr w:type="gramEnd"/>
+      <w:r>
+        <w:t xml:space="preserve"> Reports</w:t>
+      </w:r>
+    </w:p>
+    <w:p>
+      <w:pPr>
+        <w:pStyle w:val="Heading2"/>
+      </w:pPr>
+      <w:r>
+        <w:t>Collection Summary</w:t>
+      </w:r>
+    </w:p>
+    <w:p>
+      <w:pPr>
+        <w:pStyle w:val="Heading2"/>
+      </w:pPr>
+      <w:r>
+        <w:t>Collection Details</w:t>
+      </w:r>
+    </w:p>
+    <w:p>
+      <w:pPr>
+        <w:pStyle w:val="Heading2"/>
+      </w:pPr>
+      <w:r>
+        <w:t>Usage Statistics</w:t>
+      </w:r>
+    </w:p>
+    <w:p>
+      <w:pPr>
+        <w:pStyle w:val="Heading2"/>
+      </w:pPr>
+      <w:proofErr w:type="spellStart"/>
+      <w:r>
+        <w:t>Itemless</w:t>
+      </w:r>
+      <w:proofErr w:type="spellEnd"/>
+      <w:r>
+        <w:t xml:space="preserve"> </w:t>
+      </w:r>
+      <w:proofErr w:type="spellStart"/>
+      <w:r>
+        <w:t>eContent</w:t>
+      </w:r>
+      <w:proofErr w:type="spellEnd"/>
+    </w:p>
+    <w:p>
+      <w:pPr>
+        <w:pStyle w:val="Heading2"/>
+      </w:pPr>
+      <w:r>
+        <w:t>Purchase Alert</w:t>
+      </w:r>
+    </w:p>
+    <w:p>
+      <w:pPr>
+        <w:pStyle w:val="Heading2"/>
+      </w:pPr>
+      <w:r>
+        <w:t>Trial Records</w:t>
+      </w:r>
+    </w:p>
+    <w:p>
+      <w:pPr>
+        <w:pStyle w:val="Heading2"/>
+      </w:pPr>
+      <w:r>
+        <w:t>Wish List</w:t>
+      </w:r>
+    </w:p>
+    <w:p>
+      <w:pPr>
+        <w:pStyle w:val="Heading2"/>
+      </w:pPr>
+      <w:r>
+        <w:t xml:space="preserve">Archived </w:t>
+      </w:r>
+      <w:proofErr w:type="spellStart"/>
+      <w:r>
+        <w:t>eContent</w:t>
+      </w:r>
+      <w:proofErr w:type="spellEnd"/>
+    </w:p>
+    <w:p>
+      <w:pPr>
+        <w:pStyle w:val="Heading2"/>
+      </w:pPr>
+      <w:r>
+        <w:t xml:space="preserve">Deleted </w:t>
+      </w:r>
+      <w:proofErr w:type="spellStart"/>
+      <w:r>
+        <w:t>eContent</w:t>
+      </w:r>
+      <w:proofErr w:type="spellEnd"/>
+    </w:p>
+    <w:p>
+      <w:pPr>
+        <w:pStyle w:val="Heading2"/>
+      </w:pPr>
+      <w:proofErr w:type="spellStart"/>
+      <w:proofErr w:type="gramStart"/>
+      <w:r>
+        <w:t>eContent</w:t>
+      </w:r>
+      <w:proofErr w:type="spellEnd"/>
+      <w:proofErr w:type="gramEnd"/>
+      <w:r>
+        <w:t xml:space="preserve"> Import Summary</w:t>
+      </w:r>
+    </w:p>
+    <w:p>
+      <w:pPr>
+        <w:pStyle w:val="Heading2"/>
+      </w:pPr>
+      <w:proofErr w:type="spellStart"/>
+      <w:proofErr w:type="gramStart"/>
+      <w:r>
+        <w:t>eContent</w:t>
+      </w:r>
+      <w:proofErr w:type="spellEnd"/>
+      <w:proofErr w:type="gramEnd"/>
+      <w:r>
+        <w:t xml:space="preserve"> Import Details</w:t>
+      </w:r>
+    </w:p>
+    <w:p>
+      <w:pPr>
+        <w:pStyle w:val="Heading1"/>
+      </w:pPr>
+      <w:r>
+        <w:t>Editorial Reviews</w:t>
+      </w:r>
+    </w:p>
+    <w:p>
+      <w:pPr>
+        <w:pStyle w:val="Heading2"/>
+      </w:pPr>
+      <w:r>
+        <w:t>New Review</w:t>
+      </w:r>
+    </w:p>
+    <w:p>
+      <w:pPr>
+        <w:pStyle w:val="Heading2"/>
+      </w:pPr>
+      <w:r>
+        <w:t>Search Existing Reviews</w:t>
+      </w:r>
+    </w:p>
+    <w:p>
+      <w:pPr>
+        <w:pStyle w:val="Heading1"/>
+      </w:pPr>
+      <w:r>
+        <w:t>Genealogy</w:t>
+      </w:r>
+    </w:p>
+    <w:p>
+      <w:pPr>
+        <w:pStyle w:val="Heading2"/>
+      </w:pPr>
+      <w:r>
+        <w:t>Import</w:t>
+      </w:r>
+      <w:r>
+        <w:t xml:space="preserve"> Information</w:t>
+      </w:r>
+    </w:p>
+    <w:p>
+      <w:pPr>
+        <w:pStyle w:val="Heading2"/>
+      </w:pPr>
+      <w:r>
+        <w:t>Fix Dates</w:t>
+      </w:r>
+    </w:p>
+    <w:p>
+      <w:pPr>
+        <w:pStyle w:val="Heading2"/>
+      </w:pPr>
+      <w:proofErr w:type="spellStart"/>
+      <w:r>
+        <w:t>Reindex</w:t>
+      </w:r>
+      <w:proofErr w:type="spellEnd"/>
+    </w:p>
+    <w:p/>
+    <w:p>
+      <w:pPr>
+        <w:pStyle w:val="Heading1"/>
+      </w:pPr>
+      <w:r>
+        <w:lastRenderedPageBreak/>
+        <w:t>Help</w:t>
+      </w:r>
+    </w:p>
+    <w:p/>
+    <w:p>
+      <w:pPr>
+        <w:pStyle w:val="Heading1"/>
+      </w:pPr>
+      <w:r>
+        <w:t>Materials Requests</w:t>
+      </w:r>
+    </w:p>
+    <w:p>
+      <w:pPr>
+        <w:pStyle w:val="Heading2"/>
+      </w:pPr>
+      <w:r>
+        <w:t>Manage Requests</w:t>
+      </w:r>
+    </w:p>
+    <w:p>
+      <w:pPr>
+        <w:pStyle w:val="Heading2"/>
+      </w:pPr>
+      <w:r>
+        <w:t>Summary Report</w:t>
+      </w:r>
+    </w:p>
+    <w:p>
+      <w:pPr>
+        <w:pStyle w:val="Heading2"/>
+      </w:pPr>
+      <w:r>
+        <w:t xml:space="preserve">Report </w:t>
+      </w:r>
+      <w:proofErr w:type="gramStart"/>
+      <w:r>
+        <w:t>By</w:t>
+      </w:r>
+      <w:proofErr w:type="gramEnd"/>
+      <w:r>
+        <w:t xml:space="preserve"> User</w:t>
+      </w:r>
+    </w:p>
+    <w:p>
+      <w:pPr>
+        <w:pStyle w:val="Heading2"/>
+      </w:pPr>
+      <w:r>
+        <w:t>Manage Statuses</w:t>
+      </w:r>
+    </w:p>
+    <w:p/>
+    <w:p>
+      <w:pPr>
+        <w:pStyle w:val="Heading1"/>
+      </w:pPr>
+      <w:r>
+        <w:t>Reports</w:t>
+      </w:r>
+    </w:p>
+    <w:p>
+      <w:pPr>
+        <w:pStyle w:val="Heading2"/>
+      </w:pPr>
+      <w:r>
+        <w:t>Dashboard</w:t>
+      </w:r>
+    </w:p>
+    <w:p>
+      <w:pPr>
+        <w:pStyle w:val="Heading2"/>
+      </w:pPr>
+      <w:r>
+        <w:t>Searches</w:t>
+      </w:r>
+    </w:p>
+    <w:p>
+      <w:pPr>
+        <w:pStyle w:val="Heading2"/>
+      </w:pPr>
+      <w:r>
+        <w:t>Page Views</w:t>
+      </w:r>
+    </w:p>
+    <w:p>
+      <w:pPr>
+        <w:pStyle w:val="Heading2"/>
+      </w:pPr>
+      <w:r>
+        <w:t>ILS Integration</w:t>
+      </w:r>
+    </w:p>
+    <w:p>
+      <w:pPr>
+        <w:pStyle w:val="Heading2"/>
+      </w:pPr>
+      <w:r>
+        <w:t>Purchase Tracking</w:t>
+      </w:r>
+    </w:p>
+    <w:p>
+      <w:pPr>
+        <w:pStyle w:val="Heading2"/>
+      </w:pPr>
+      <w:r>
+        <w:t>External Link Tracking</w:t>
+      </w:r>
+    </w:p>
+    <w:p>
+      <w:pPr>
+        <w:pStyle w:val="Heading1"/>
+      </w:pPr>
+      <w:r>
+        <w:t>Searching</w:t>
+      </w:r>
+    </w:p>
+    <w:p>
+      <w:pPr>
+        <w:pStyle w:val="Heading2"/>
+      </w:pPr>
+      <w:r>
+        <w:t>Advanced</w:t>
+      </w:r>
+    </w:p>
+    <w:p/>
+    <w:p>
+      <w:pPr>
+        <w:pStyle w:val="Heading2"/>
+      </w:pPr>
+      <w:r>
+        <w:t>Autocomplete</w:t>
+      </w:r>
+    </w:p>
+    <w:p>
+      <w:pPr>
+        <w:pStyle w:val="TestStep"/>
+      </w:pPr>
+      <w:r>
+        <w:t>Open to home page</w:t>
+      </w:r>
+    </w:p>
+    <w:p>
+      <w:pPr>
+        <w:pStyle w:val="TestStep"/>
+      </w:pPr>
+      <w:r>
+        <w:t>Enter Harry Potter as search term</w:t>
+      </w:r>
+    </w:p>
+    <w:p>
+      <w:pPr>
+        <w:pStyle w:val="VerificationStep"/>
+      </w:pPr>
+      <w:r>
+        <w:t xml:space="preserve">Verify that up to 20 search terms are displayed related to Harry Potter (different books, including author, </w:t>
+      </w:r>
+      <w:proofErr w:type="spellStart"/>
+      <w:r>
+        <w:t>etc</w:t>
+      </w:r>
+      <w:proofErr w:type="spellEnd"/>
+      <w:r>
+        <w:t xml:space="preserve">).  </w:t>
+      </w:r>
+    </w:p>
+    <w:p>
+      <w:pPr>
+        <w:pStyle w:val="VerificationStep"/>
+      </w:pPr>
+      <w:r>
+        <w:t>Verify that searches are displayed within 1 second of typing finishing</w:t>
+      </w:r>
+    </w:p>
+    <w:p>
+      <w:pPr>
+        <w:pStyle w:val="Heading2"/>
+      </w:pPr>
+      <w:r>
+        <w:t>Basic</w:t>
+      </w:r>
+    </w:p>
+    <w:p>
       <w:bookmarkStart w:id="0" w:name="_GoBack"/>
       <w:bookmarkEnd w:id="0"/>
     </w:p>
-    <w:p>
-      <w:pPr>
-        <w:pStyle w:val="Heading2"/>
-      </w:pPr>
-      <w:r>
-        <w:t>Search</w:t>
-      </w:r>
-    </w:p>
-    <w:p>
-      <w:pPr>
-        <w:pStyle w:val="TestStep"/>
-      </w:pPr>
-      <w:r>
-        <w:t xml:space="preserve">Search for “m*” by author.  </w:t>
-      </w:r>
-    </w:p>
-    <w:p>
-      <w:pPr>
-        <w:pStyle w:val="VerificationStep"/>
-      </w:pPr>
-      <w:r>
-        <w:t xml:space="preserve">Verify that </w:t>
-      </w:r>
-      <w:r>
-        <w:t xml:space="preserve">a list of 10 authors are shown with a see all link below them. </w:t>
-      </w:r>
-    </w:p>
-    <w:p>
-      <w:pPr>
-        <w:pStyle w:val="TestStep"/>
-      </w:pPr>
-      <w:r>
-        <w:t>Click the see all link</w:t>
-      </w:r>
-    </w:p>
-    <w:p>
-      <w:pPr>
-        <w:pStyle w:val="VerificationStep"/>
-      </w:pPr>
-      <w:r>
-        <w:t xml:space="preserve">Verify that </w:t>
-      </w:r>
-      <w:r>
-        <w:t xml:space="preserve">authors are displayed 1 per line with a count for the number of titles by that author inline with the search results. </w:t>
-      </w:r>
-    </w:p>
-    <w:p>
-      <w:pPr>
-        <w:pStyle w:val="VerificationStep"/>
-      </w:pPr>
-      <w:r>
-        <w:t>Verify you can sort authors by Number of Titles and Alphabetically</w:t>
-      </w:r>
-    </w:p>
-    <w:p>
-      <w:pPr>
-        <w:pStyle w:val="VerificationStep"/>
-      </w:pPr>
-      <w:r>
-        <w:t>Verify that sorting by Number of Titles is the default sort</w:t>
-      </w:r>
-    </w:p>
-    <w:p>
-      <w:pPr>
-        <w:pStyle w:val="TestStep"/>
-      </w:pPr>
-    </w:p>
-    <w:p>
-      <w:pPr>
-        <w:pStyle w:val="Heading1"/>
-      </w:pPr>
-      <w:r>
-        <w:lastRenderedPageBreak/>
-        <w:t>Circulation</w:t>
-      </w:r>
-    </w:p>
-    <w:p>
-      <w:pPr>
-        <w:pStyle w:val="Heading2"/>
-      </w:pPr>
-      <w:r>
-        <w:t>Inventory</w:t>
-      </w:r>
-    </w:p>
-    <w:p>
-      <w:pPr>
-        <w:pStyle w:val="Heading1"/>
-      </w:pPr>
-      <w:r>
-        <w:t>eContent Reports</w:t>
-      </w:r>
-    </w:p>
-    <w:p>
-      <w:pPr>
-        <w:pStyle w:val="Heading2"/>
-      </w:pPr>
-      <w:r>
-        <w:t>Collection Summary</w:t>
-      </w:r>
-    </w:p>
-    <w:p>
-      <w:pPr>
-        <w:pStyle w:val="Heading2"/>
-      </w:pPr>
-      <w:r>
-        <w:t>Collection Details</w:t>
-      </w:r>
-    </w:p>
-    <w:p>
-      <w:pPr>
-        <w:pStyle w:val="Heading2"/>
-      </w:pPr>
-      <w:r>
-        <w:t>Usage Statistics</w:t>
-      </w:r>
-    </w:p>
-    <w:p>
-      <w:pPr>
-        <w:pStyle w:val="Heading2"/>
-      </w:pPr>
-      <w:r>
-        <w:t>Itemless eContent</w:t>
-      </w:r>
-    </w:p>
-    <w:p>
-      <w:pPr>
-        <w:pStyle w:val="Heading2"/>
-      </w:pPr>
-      <w:r>
-        <w:t>Purchase Alert</w:t>
-      </w:r>
-    </w:p>
-    <w:p>
-      <w:pPr>
-        <w:pStyle w:val="Heading2"/>
-      </w:pPr>
-      <w:r>
-        <w:t>Trial Records</w:t>
-      </w:r>
-    </w:p>
-    <w:p>
-      <w:pPr>
-        <w:pStyle w:val="Heading2"/>
-      </w:pPr>
-      <w:r>
-        <w:t>Wish List</w:t>
-      </w:r>
-    </w:p>
-    <w:p>
-      <w:pPr>
-        <w:pStyle w:val="Heading2"/>
-      </w:pPr>
-      <w:r>
-        <w:t>Archived eContent</w:t>
-      </w:r>
-    </w:p>
-    <w:p>
-      <w:pPr>
-        <w:pStyle w:val="Heading2"/>
-      </w:pPr>
-      <w:r>
-        <w:t>Deleted eContent</w:t>
-      </w:r>
-    </w:p>
-    <w:p>
-      <w:pPr>
-        <w:pStyle w:val="Heading2"/>
-      </w:pPr>
-      <w:r>
-        <w:t>eContent Import Summary</w:t>
-      </w:r>
-    </w:p>
-    <w:p>
-      <w:pPr>
-        <w:pStyle w:val="Heading2"/>
-      </w:pPr>
-      <w:r>
-        <w:t>eContent Import Details</w:t>
-      </w:r>
-    </w:p>
-    <w:p>
-      <w:pPr>
-        <w:pStyle w:val="Heading1"/>
-      </w:pPr>
-      <w:r>
-        <w:t>Editorial Reviews</w:t>
-      </w:r>
-    </w:p>
-    <w:p>
-      <w:pPr>
-        <w:pStyle w:val="Heading2"/>
-      </w:pPr>
-      <w:r>
-        <w:t>New Review</w:t>
-      </w:r>
-    </w:p>
-    <w:p>
-      <w:pPr>
-        <w:pStyle w:val="Heading2"/>
-      </w:pPr>
-      <w:r>
-        <w:t>Search Existing Reviews</w:t>
-      </w:r>
-    </w:p>
-    <w:p>
-      <w:pPr>
-        <w:pStyle w:val="Heading1"/>
-      </w:pPr>
-      <w:r>
-        <w:t>Genealogy</w:t>
-      </w:r>
-    </w:p>
-    <w:p>
-      <w:pPr>
-        <w:pStyle w:val="Heading2"/>
-      </w:pPr>
-      <w:r>
-        <w:t>Import</w:t>
-      </w:r>
-      <w:r>
-        <w:t xml:space="preserve"> Information</w:t>
-      </w:r>
-    </w:p>
-    <w:p>
-      <w:pPr>
-        <w:pStyle w:val="Heading2"/>
-      </w:pPr>
-      <w:r>
-        <w:t>Fix Dates</w:t>
-      </w:r>
-    </w:p>
-    <w:p>
-      <w:pPr>
-        <w:pStyle w:val="Heading2"/>
-      </w:pPr>
-      <w:r>
-        <w:t>Reindex</w:t>
-      </w:r>
-    </w:p>
-    <w:p/>
-    <w:p>
-      <w:pPr>
-        <w:pStyle w:val="Heading1"/>
-      </w:pPr>
-      <w:r>
-        <w:lastRenderedPageBreak/>
-        <w:t>Help</w:t>
-      </w:r>
-    </w:p>
-    <w:p/>
-    <w:p>
-      <w:pPr>
-        <w:pStyle w:val="Heading1"/>
-      </w:pPr>
-      <w:r>
-        <w:t>Materials Requests</w:t>
-      </w:r>
-    </w:p>
-    <w:p>
-      <w:pPr>
-        <w:pStyle w:val="Heading2"/>
-      </w:pPr>
-      <w:r>
-        <w:t>Manage Requests</w:t>
-      </w:r>
-    </w:p>
-    <w:p>
-      <w:pPr>
-        <w:pStyle w:val="Heading2"/>
-      </w:pPr>
-      <w:r>
-        <w:t>Summary Report</w:t>
-      </w:r>
-    </w:p>
-    <w:p>
-      <w:pPr>
-        <w:pStyle w:val="Heading2"/>
-      </w:pPr>
-      <w:r>
-        <w:t>Report By User</w:t>
-      </w:r>
-    </w:p>
-    <w:p>
-      <w:pPr>
-        <w:pStyle w:val="Heading2"/>
-      </w:pPr>
-      <w:r>
-        <w:t>Manage Statuses</w:t>
-      </w:r>
-    </w:p>
-    <w:p/>
-    <w:p>
-      <w:pPr>
-        <w:pStyle w:val="Heading1"/>
-      </w:pPr>
-      <w:r>
-        <w:t>Reports</w:t>
-      </w:r>
-    </w:p>
-    <w:p>
-      <w:pPr>
-        <w:pStyle w:val="Heading2"/>
-      </w:pPr>
-      <w:r>
-        <w:t>Dashboard</w:t>
-      </w:r>
-    </w:p>
-    <w:p>
-      <w:pPr>
-        <w:pStyle w:val="Heading2"/>
-      </w:pPr>
-      <w:r>
-        <w:t>Searches</w:t>
-      </w:r>
-    </w:p>
-    <w:p>
-      <w:pPr>
-        <w:pStyle w:val="Heading2"/>
-      </w:pPr>
-      <w:r>
-        <w:t>Page Views</w:t>
-      </w:r>
-    </w:p>
-    <w:p>
-      <w:pPr>
-        <w:pStyle w:val="Heading2"/>
-      </w:pPr>
-      <w:r>
-        <w:t>ILS Integration</w:t>
-      </w:r>
-    </w:p>
-    <w:p>
-      <w:pPr>
-        <w:pStyle w:val="Heading2"/>
-      </w:pPr>
-      <w:r>
-        <w:t>Purchase Tracking</w:t>
-      </w:r>
-    </w:p>
-    <w:p>
-      <w:pPr>
-        <w:pStyle w:val="Heading2"/>
-      </w:pPr>
-      <w:r>
-        <w:t>External Link Tracking</w:t>
-      </w:r>
-    </w:p>
-    <w:p>
-      <w:pPr>
-        <w:pStyle w:val="Heading1"/>
-      </w:pPr>
-      <w:r>
-        <w:t>Searching</w:t>
-      </w:r>
-    </w:p>
-    <w:p>
-      <w:pPr>
-        <w:pStyle w:val="Heading2"/>
-      </w:pPr>
-      <w:r>
-        <w:t>Advanced</w:t>
-      </w:r>
-    </w:p>
-    <w:p/>
-    <w:p>
-      <w:pPr>
-        <w:pStyle w:val="Heading2"/>
-      </w:pPr>
-      <w:r>
-        <w:t>Autocomplete</w:t>
-      </w:r>
-    </w:p>
-    <w:p>
-      <w:pPr>
-        <w:pStyle w:val="TestStep"/>
-      </w:pPr>
-      <w:r>
-        <w:t>Open to home page</w:t>
-      </w:r>
-    </w:p>
-    <w:p>
-      <w:pPr>
-        <w:pStyle w:val="TestStep"/>
-      </w:pPr>
-      <w:r>
-        <w:t>Enter Harry Potter as search term</w:t>
-      </w:r>
-    </w:p>
-    <w:p>
-      <w:pPr>
-        <w:pStyle w:val="VerificationStep"/>
-      </w:pPr>
-      <w:r>
-        <w:t xml:space="preserve">Verify that up to 20 search terms are displayed related to Harry Potter (different books, including author, etc).  </w:t>
-      </w:r>
-    </w:p>
-    <w:p>
-      <w:pPr>
-        <w:pStyle w:val="VerificationStep"/>
-      </w:pPr>
-      <w:r>
-        <w:t>Verify that searches are displayed within 1 second of typing finishing</w:t>
-      </w:r>
-    </w:p>
-    <w:p>
-      <w:pPr>
-        <w:pStyle w:val="Heading2"/>
-      </w:pPr>
-      <w:r>
-        <w:t>Basic</w:t>
-      </w:r>
-    </w:p>
     <w:p/>
     <w:p/>
     <w:p>
@@ -1281,7 +1482,6 @@
         <w:pStyle w:val="Heading2"/>
       </w:pPr>
       <w:r>
-        <w:lastRenderedPageBreak/>
         <w:t>Home Page</w:t>
       </w:r>
     </w:p>

</xml_diff>